<commit_message>
Fixed typo in protocol doc
</commit_message>
<xml_diff>
--- a/Communication Protocol.docx
+++ b/Communication Protocol.docx
@@ -382,20 +382,48 @@
     </w:p>
     <w:p>
       <w:pPr>
+        <w:jc w:val="center"/>
         <w:rPr>
           <w:i/>
           <w:iCs/>
         </w:rPr>
       </w:pPr>
-      <w:r>
-        <w:tab/>
-      </w:r>
+      <w:proofErr w:type="spellStart"/>
       <w:r>
         <w:rPr>
           <w:i/>
           <w:iCs/>
         </w:rPr>
-        <w:t>mosquito_pub -h 142.93.62.203 -t Control -m 010010</w:t>
+        <w:t>m</w:t>
+      </w:r>
+      <w:r>
+        <w:rPr>
+          <w:i/>
+          <w:iCs/>
+        </w:rPr>
+        <w:t>osqui</w:t>
+      </w:r>
+      <w:r>
+        <w:rPr>
+          <w:i/>
+          <w:iCs/>
+        </w:rPr>
+        <w:t>t</w:t>
+      </w:r>
+      <w:r>
+        <w:rPr>
+          <w:i/>
+          <w:iCs/>
+        </w:rPr>
+        <w:t>to_pub</w:t>
+      </w:r>
+      <w:proofErr w:type="spellEnd"/>
+      <w:r>
+        <w:rPr>
+          <w:i/>
+          <w:iCs/>
+        </w:rPr>
+        <w:t xml:space="preserve"> -h 142.93.62.203 -t Control -m 010010</w:t>
       </w:r>
     </w:p>
     <w:sectPr>

</xml_diff>